<commit_message>
Update Group Submission Document
</commit_message>
<xml_diff>
--- a/Anirudh/43_NextBox_Part2.docx
+++ b/Anirudh/43_NextBox_Part2.docx
@@ -211,7 +211,39 @@
           <w:szCs w:val="24"/>
           <w:shd w:val="clear" w:color="auto" w:fill="FFFFFF"/>
         </w:rPr>
-        <w:t xml:space="preserve"> web application on the lines of Dropbox, which allows users to manage their files, and share it with others.</w:t>
+        <w:t xml:space="preserve"> </w:t>
+      </w:r>
+      <w:r>
+        <w:rPr>
+          <w:rFonts w:ascii="Times New Roman" w:hAnsi="Times New Roman" w:cs="Times New Roman"/>
+          <w:color w:val="24292E"/>
+          <w:sz w:val="24"/>
+          <w:szCs w:val="24"/>
+          <w:shd w:val="clear" w:color="auto" w:fill="FFFFFF"/>
+        </w:rPr>
+        <w:t xml:space="preserve">cloud based </w:t>
+      </w:r>
+      <w:bookmarkStart w:id="0" w:name="_GoBack"/>
+      <w:bookmarkEnd w:id="0"/>
+      <w:r>
+        <w:rPr>
+          <w:rFonts w:ascii="Times New Roman" w:hAnsi="Times New Roman" w:cs="Times New Roman"/>
+          <w:color w:val="24292E"/>
+          <w:sz w:val="24"/>
+          <w:szCs w:val="24"/>
+          <w:shd w:val="clear" w:color="auto" w:fill="FFFFFF"/>
+        </w:rPr>
+        <w:t>application on the lines of Dropbox, which allows users to manage their files, and share it with others.</w:t>
+      </w:r>
+      <w:r>
+        <w:rPr>
+          <w:rFonts w:ascii="Times New Roman" w:hAnsi="Times New Roman" w:cs="Times New Roman"/>
+          <w:color w:val="24292E"/>
+          <w:sz w:val="24"/>
+          <w:szCs w:val="24"/>
+          <w:shd w:val="clear" w:color="auto" w:fill="FFFFFF"/>
+        </w:rPr>
+        <w:t xml:space="preserve"> The system allows the users to manipulate and share files and directories.</w:t>
       </w:r>
     </w:p>
     <w:p>
@@ -9001,6 +9033,16 @@
     </w:p>
     <w:p>
       <w:pPr>
+        <w:rPr>
+          <w:rFonts w:ascii="Times New Roman" w:hAnsi="Times New Roman" w:cs="Times New Roman"/>
+          <w:sz w:val="24"/>
+          <w:szCs w:val="24"/>
+          <w:u w:val="single"/>
+        </w:rPr>
+      </w:pPr>
+    </w:p>
+    <w:p>
+      <w:pPr>
         <w:pStyle w:val="ListParagraph"/>
         <w:numPr>
           <w:ilvl w:val="0"/>
@@ -9020,15 +9062,26 @@
           <w:szCs w:val="24"/>
           <w:u w:val="single"/>
         </w:rPr>
+        <w:lastRenderedPageBreak/>
         <w:t>Use Case Diagram</w:t>
       </w:r>
     </w:p>
     <w:p>
       <w:pPr>
+        <w:rPr>
+          <w:rFonts w:ascii="Times New Roman" w:hAnsi="Times New Roman" w:cs="Times New Roman"/>
+          <w:sz w:val="24"/>
+          <w:szCs w:val="24"/>
+          <w:u w:val="single"/>
+        </w:rPr>
+      </w:pPr>
+    </w:p>
+    <w:p>
+      <w:pPr>
         <w:pStyle w:val="ListParagraph"/>
         <w:numPr>
           <w:ilvl w:val="0"/>
-          <w:numId w:val="6"/>
+          <w:numId w:val="10"/>
         </w:numPr>
         <w:rPr>
           <w:rFonts w:ascii="Times New Roman" w:hAnsi="Times New Roman" w:cs="Times New Roman"/>
@@ -9040,11 +9093,10 @@
       <w:r>
         <w:rPr>
           <w:rFonts w:ascii="Times New Roman" w:hAnsi="Times New Roman" w:cs="Times New Roman"/>
-          <w:b/>
           <w:sz w:val="24"/>
           <w:szCs w:val="24"/>
         </w:rPr>
-        <w:t>UI Mockup</w:t>
+        <w:t>Admin Use Case Diagram:</w:t>
       </w:r>
     </w:p>
     <w:p>
@@ -9065,12 +9117,11 @@
           <w:szCs w:val="24"/>
           <w:u w:val="single"/>
         </w:rPr>
-        <w:lastRenderedPageBreak/>
         <w:drawing>
           <wp:inline distT="0" distB="0" distL="0" distR="0">
-            <wp:extent cx="4216400" cy="8856490"/>
-            <wp:effectExtent l="0" t="0" r="0" b="1905"/>
-            <wp:docPr id="2" name="Picture 2"/>
+            <wp:extent cx="3190875" cy="3543300"/>
+            <wp:effectExtent l="0" t="0" r="9525" b="0"/>
+            <wp:docPr id="4" name="Picture 4"/>
             <wp:cNvGraphicFramePr>
               <a:graphicFrameLocks xmlns:a="http://schemas.openxmlformats.org/drawingml/2006/main" noChangeAspect="1"/>
             </wp:cNvGraphicFramePr>
@@ -9078,7 +9129,7 @@
               <a:graphicData uri="http://schemas.openxmlformats.org/drawingml/2006/picture">
                 <pic:pic xmlns:pic="http://schemas.openxmlformats.org/drawingml/2006/picture">
                   <pic:nvPicPr>
-                    <pic:cNvPr id="2" name="Wireframe.jpg"/>
+                    <pic:cNvPr id="4" name="admin.jpeg"/>
                     <pic:cNvPicPr/>
                   </pic:nvPicPr>
                   <pic:blipFill>
@@ -9096,7 +9147,7 @@
                   <pic:spPr>
                     <a:xfrm>
                       <a:off x="0" y="0"/>
-                      <a:ext cx="4216984" cy="8857716"/>
+                      <a:ext cx="3190875" cy="3543300"/>
                     </a:xfrm>
                     <a:prstGeom prst="rect">
                       <a:avLst/>
@@ -9111,6 +9162,106 @@
     </w:p>
     <w:p>
       <w:pPr>
+        <w:rPr>
+          <w:rFonts w:ascii="Times New Roman" w:hAnsi="Times New Roman" w:cs="Times New Roman"/>
+          <w:sz w:val="24"/>
+          <w:szCs w:val="24"/>
+          <w:u w:val="single"/>
+        </w:rPr>
+      </w:pPr>
+    </w:p>
+    <w:p>
+      <w:pPr>
+        <w:pStyle w:val="ListParagraph"/>
+        <w:numPr>
+          <w:ilvl w:val="0"/>
+          <w:numId w:val="10"/>
+        </w:numPr>
+        <w:rPr>
+          <w:rFonts w:ascii="Times New Roman" w:hAnsi="Times New Roman" w:cs="Times New Roman"/>
+          <w:sz w:val="24"/>
+          <w:szCs w:val="24"/>
+        </w:rPr>
+      </w:pPr>
+      <w:r>
+        <w:rPr>
+          <w:rFonts w:ascii="Times New Roman" w:hAnsi="Times New Roman" w:cs="Times New Roman"/>
+          <w:sz w:val="24"/>
+          <w:szCs w:val="24"/>
+        </w:rPr>
+        <w:t>User Use Case Diagram</w:t>
+      </w:r>
+    </w:p>
+    <w:p>
+      <w:pPr>
+        <w:rPr>
+          <w:rFonts w:ascii="Times New Roman" w:hAnsi="Times New Roman" w:cs="Times New Roman"/>
+          <w:sz w:val="24"/>
+          <w:szCs w:val="24"/>
+        </w:rPr>
+      </w:pPr>
+    </w:p>
+    <w:p>
+      <w:pPr>
+        <w:rPr>
+          <w:rFonts w:ascii="Times New Roman" w:hAnsi="Times New Roman" w:cs="Times New Roman"/>
+          <w:sz w:val="24"/>
+          <w:szCs w:val="24"/>
+        </w:rPr>
+      </w:pPr>
+      <w:r>
+        <w:rPr>
+          <w:rFonts w:ascii="Times New Roman" w:hAnsi="Times New Roman" w:cs="Times New Roman"/>
+          <w:noProof/>
+          <w:sz w:val="24"/>
+          <w:szCs w:val="24"/>
+        </w:rPr>
+        <w:lastRenderedPageBreak/>
+        <w:drawing>
+          <wp:inline distT="0" distB="0" distL="0" distR="0">
+            <wp:extent cx="5544541" cy="8821170"/>
+            <wp:effectExtent l="0" t="0" r="0" b="0"/>
+            <wp:docPr id="5" name="Picture 5"/>
+            <wp:cNvGraphicFramePr>
+              <a:graphicFrameLocks xmlns:a="http://schemas.openxmlformats.org/drawingml/2006/main" noChangeAspect="1"/>
+            </wp:cNvGraphicFramePr>
+            <a:graphic xmlns:a="http://schemas.openxmlformats.org/drawingml/2006/main">
+              <a:graphicData uri="http://schemas.openxmlformats.org/drawingml/2006/picture">
+                <pic:pic xmlns:pic="http://schemas.openxmlformats.org/drawingml/2006/picture">
+                  <pic:nvPicPr>
+                    <pic:cNvPr id="5" name="user.jpeg"/>
+                    <pic:cNvPicPr/>
+                  </pic:nvPicPr>
+                  <pic:blipFill>
+                    <a:blip r:embed="rId8">
+                      <a:extLst>
+                        <a:ext uri="{28A0092B-C50C-407E-A947-70E740481C1C}">
+                          <a14:useLocalDpi xmlns:a14="http://schemas.microsoft.com/office/drawing/2010/main" val="0"/>
+                        </a:ext>
+                      </a:extLst>
+                    </a:blip>
+                    <a:stretch>
+                      <a:fillRect/>
+                    </a:stretch>
+                  </pic:blipFill>
+                  <pic:spPr>
+                    <a:xfrm>
+                      <a:off x="0" y="0"/>
+                      <a:ext cx="5546340" cy="8824032"/>
+                    </a:xfrm>
+                    <a:prstGeom prst="rect">
+                      <a:avLst/>
+                    </a:prstGeom>
+                  </pic:spPr>
+                </pic:pic>
+              </a:graphicData>
+            </a:graphic>
+          </wp:inline>
+        </w:drawing>
+      </w:r>
+    </w:p>
+    <w:p>
+      <w:pPr>
         <w:pStyle w:val="ListParagraph"/>
         <w:numPr>
           <w:ilvl w:val="0"/>
@@ -9131,10 +9282,334 @@
           <w:szCs w:val="24"/>
         </w:rPr>
         <w:lastRenderedPageBreak/>
+        <w:t>UI Mockup</w:t>
+      </w:r>
+    </w:p>
+    <w:p>
+      <w:pPr>
+        <w:jc w:val="center"/>
+        <w:rPr>
+          <w:rFonts w:ascii="Times New Roman" w:hAnsi="Times New Roman" w:cs="Times New Roman"/>
+          <w:sz w:val="24"/>
+          <w:szCs w:val="24"/>
+          <w:u w:val="single"/>
+        </w:rPr>
+      </w:pPr>
+      <w:r>
+        <w:rPr>
+          <w:rFonts w:ascii="Times New Roman" w:hAnsi="Times New Roman" w:cs="Times New Roman"/>
+          <w:noProof/>
+          <w:sz w:val="24"/>
+          <w:szCs w:val="24"/>
+          <w:u w:val="single"/>
+        </w:rPr>
+        <w:drawing>
+          <wp:inline distT="0" distB="0" distL="0" distR="0">
+            <wp:extent cx="3752740" cy="7882579"/>
+            <wp:effectExtent l="0" t="0" r="635" b="4445"/>
+            <wp:docPr id="2" name="Picture 2"/>
+            <wp:cNvGraphicFramePr>
+              <a:graphicFrameLocks xmlns:a="http://schemas.openxmlformats.org/drawingml/2006/main" noChangeAspect="1"/>
+            </wp:cNvGraphicFramePr>
+            <a:graphic xmlns:a="http://schemas.openxmlformats.org/drawingml/2006/main">
+              <a:graphicData uri="http://schemas.openxmlformats.org/drawingml/2006/picture">
+                <pic:pic xmlns:pic="http://schemas.openxmlformats.org/drawingml/2006/picture">
+                  <pic:nvPicPr>
+                    <pic:cNvPr id="2" name="Wireframe.jpg"/>
+                    <pic:cNvPicPr/>
+                  </pic:nvPicPr>
+                  <pic:blipFill>
+                    <a:blip r:embed="rId9" cstate="print">
+                      <a:extLst>
+                        <a:ext uri="{28A0092B-C50C-407E-A947-70E740481C1C}">
+                          <a14:useLocalDpi xmlns:a14="http://schemas.microsoft.com/office/drawing/2010/main" val="0"/>
+                        </a:ext>
+                      </a:extLst>
+                    </a:blip>
+                    <a:stretch>
+                      <a:fillRect/>
+                    </a:stretch>
+                  </pic:blipFill>
+                  <pic:spPr>
+                    <a:xfrm>
+                      <a:off x="0" y="0"/>
+                      <a:ext cx="3759710" cy="7897219"/>
+                    </a:xfrm>
+                    <a:prstGeom prst="rect">
+                      <a:avLst/>
+                    </a:prstGeom>
+                  </pic:spPr>
+                </pic:pic>
+              </a:graphicData>
+            </a:graphic>
+          </wp:inline>
+        </w:drawing>
+      </w:r>
+    </w:p>
+    <w:p>
+      <w:pPr>
+        <w:pStyle w:val="ListParagraph"/>
+        <w:numPr>
+          <w:ilvl w:val="0"/>
+          <w:numId w:val="6"/>
+        </w:numPr>
+        <w:spacing w:after="0" w:line="240" w:lineRule="auto"/>
+        <w:rPr>
+          <w:rFonts w:ascii="Times New Roman" w:eastAsia="Times New Roman" w:hAnsi="Times New Roman" w:cs="Times New Roman"/>
+          <w:sz w:val="24"/>
+          <w:szCs w:val="24"/>
+        </w:rPr>
+      </w:pPr>
+      <w:r>
+        <w:rPr>
+          <w:rFonts w:ascii="Times New Roman" w:hAnsi="Times New Roman" w:cs="Times New Roman"/>
+          <w:b/>
+          <w:sz w:val="24"/>
+          <w:szCs w:val="24"/>
+        </w:rPr>
+        <w:lastRenderedPageBreak/>
+        <w:t>Data Storage</w:t>
+      </w:r>
+    </w:p>
+    <w:p>
+      <w:pPr>
+        <w:spacing w:after="0" w:line="240" w:lineRule="auto"/>
+        <w:ind w:firstLine="360"/>
+        <w:rPr>
+          <w:rFonts w:ascii="Times New Roman" w:eastAsia="Times New Roman" w:hAnsi="Times New Roman" w:cs="Times New Roman"/>
+          <w:sz w:val="24"/>
+          <w:szCs w:val="24"/>
+        </w:rPr>
+      </w:pPr>
+      <w:r>
+        <w:rPr>
+          <w:rFonts w:ascii="Times New Roman" w:eastAsia="Times New Roman" w:hAnsi="Times New Roman" w:cs="Times New Roman"/>
+          <w:color w:val="000000"/>
+          <w:sz w:val="24"/>
+          <w:szCs w:val="24"/>
+        </w:rPr>
+        <w:t xml:space="preserve">Database to be </w:t>
+      </w:r>
+      <w:r>
+        <w:rPr>
+          <w:rFonts w:ascii="Times New Roman" w:eastAsia="Times New Roman" w:hAnsi="Times New Roman" w:cs="Times New Roman"/>
+          <w:color w:val="000000"/>
+          <w:sz w:val="24"/>
+          <w:szCs w:val="24"/>
+        </w:rPr>
+        <w:t>used:</w:t>
+      </w:r>
+      <w:r>
+        <w:rPr>
+          <w:rFonts w:ascii="Times New Roman" w:eastAsia="Times New Roman" w:hAnsi="Times New Roman" w:cs="Times New Roman"/>
+          <w:color w:val="000000"/>
+          <w:sz w:val="24"/>
+          <w:szCs w:val="24"/>
+        </w:rPr>
+        <w:t xml:space="preserve"> MySQL</w:t>
+      </w:r>
+    </w:p>
+    <w:p>
+      <w:pPr>
+        <w:spacing w:after="0" w:line="240" w:lineRule="auto"/>
+        <w:ind w:firstLine="360"/>
+        <w:rPr>
+          <w:rFonts w:ascii="Times New Roman" w:eastAsia="Times New Roman" w:hAnsi="Times New Roman" w:cs="Times New Roman"/>
+          <w:sz w:val="24"/>
+          <w:szCs w:val="24"/>
+        </w:rPr>
+      </w:pPr>
+      <w:r>
+        <w:rPr>
+          <w:rFonts w:ascii="Times New Roman" w:eastAsia="Times New Roman" w:hAnsi="Times New Roman" w:cs="Times New Roman"/>
+          <w:color w:val="000000"/>
+          <w:sz w:val="24"/>
+          <w:szCs w:val="24"/>
+        </w:rPr>
+        <w:t xml:space="preserve">Data to be stored in </w:t>
+      </w:r>
+      <w:r>
+        <w:rPr>
+          <w:rFonts w:ascii="Times New Roman" w:eastAsia="Times New Roman" w:hAnsi="Times New Roman" w:cs="Times New Roman"/>
+          <w:color w:val="000000"/>
+          <w:sz w:val="24"/>
+          <w:szCs w:val="24"/>
+        </w:rPr>
+        <w:t>it:</w:t>
+      </w:r>
+    </w:p>
+    <w:p>
+      <w:pPr>
+        <w:pStyle w:val="ListParagraph"/>
+        <w:numPr>
+          <w:ilvl w:val="0"/>
+          <w:numId w:val="9"/>
+        </w:numPr>
+        <w:spacing w:after="0" w:line="240" w:lineRule="auto"/>
+        <w:textAlignment w:val="baseline"/>
+        <w:rPr>
+          <w:rFonts w:ascii="Times New Roman" w:eastAsia="Times New Roman" w:hAnsi="Times New Roman" w:cs="Times New Roman"/>
+          <w:color w:val="000000"/>
+          <w:sz w:val="24"/>
+          <w:szCs w:val="24"/>
+        </w:rPr>
+      </w:pPr>
+      <w:r>
+        <w:rPr>
+          <w:rFonts w:ascii="Times New Roman" w:eastAsia="Times New Roman" w:hAnsi="Times New Roman" w:cs="Times New Roman"/>
+          <w:color w:val="000000"/>
+          <w:sz w:val="24"/>
+          <w:szCs w:val="24"/>
+        </w:rPr>
+        <w:t>User tables (having user account information necessary for login, file mapping paths, payment details)</w:t>
+      </w:r>
+    </w:p>
+    <w:p>
+      <w:pPr>
+        <w:pStyle w:val="ListParagraph"/>
+        <w:numPr>
+          <w:ilvl w:val="0"/>
+          <w:numId w:val="9"/>
+        </w:numPr>
+        <w:spacing w:after="0" w:line="240" w:lineRule="auto"/>
+        <w:textAlignment w:val="baseline"/>
+        <w:rPr>
+          <w:rFonts w:ascii="Times New Roman" w:eastAsia="Times New Roman" w:hAnsi="Times New Roman" w:cs="Times New Roman"/>
+          <w:color w:val="000000"/>
+          <w:sz w:val="24"/>
+          <w:szCs w:val="24"/>
+        </w:rPr>
+      </w:pPr>
+      <w:r>
+        <w:rPr>
+          <w:rFonts w:ascii="Times New Roman" w:eastAsia="Times New Roman" w:hAnsi="Times New Roman" w:cs="Times New Roman"/>
+          <w:color w:val="000000"/>
+          <w:sz w:val="24"/>
+          <w:szCs w:val="24"/>
+        </w:rPr>
+        <w:t>Billing information for users</w:t>
+      </w:r>
+    </w:p>
+    <w:p>
+      <w:pPr>
+        <w:pStyle w:val="ListParagraph"/>
+        <w:numPr>
+          <w:ilvl w:val="0"/>
+          <w:numId w:val="9"/>
+        </w:numPr>
+        <w:spacing w:after="0" w:line="240" w:lineRule="auto"/>
+        <w:textAlignment w:val="baseline"/>
+        <w:rPr>
+          <w:rFonts w:ascii="Times New Roman" w:eastAsia="Times New Roman" w:hAnsi="Times New Roman" w:cs="Times New Roman"/>
+          <w:color w:val="000000"/>
+          <w:sz w:val="24"/>
+          <w:szCs w:val="24"/>
+        </w:rPr>
+      </w:pPr>
+      <w:r>
+        <w:rPr>
+          <w:rFonts w:ascii="Times New Roman" w:eastAsia="Times New Roman" w:hAnsi="Times New Roman" w:cs="Times New Roman"/>
+          <w:color w:val="000000"/>
+          <w:sz w:val="24"/>
+          <w:szCs w:val="24"/>
+        </w:rPr>
+        <w:t>List of available plans</w:t>
+      </w:r>
+    </w:p>
+    <w:p>
+      <w:pPr>
+        <w:rPr>
+          <w:rFonts w:ascii="Times New Roman" w:hAnsi="Times New Roman" w:cs="Times New Roman"/>
+          <w:b/>
+          <w:sz w:val="24"/>
+          <w:szCs w:val="24"/>
+        </w:rPr>
+      </w:pPr>
+    </w:p>
+    <w:p>
+      <w:pPr>
+        <w:pStyle w:val="ListParagraph"/>
+        <w:numPr>
+          <w:ilvl w:val="0"/>
+          <w:numId w:val="6"/>
+        </w:numPr>
+        <w:rPr>
+          <w:rFonts w:ascii="Times New Roman" w:hAnsi="Times New Roman" w:cs="Times New Roman"/>
+          <w:sz w:val="24"/>
+          <w:szCs w:val="24"/>
+          <w:u w:val="single"/>
+        </w:rPr>
+      </w:pPr>
+      <w:r>
+        <w:rPr>
+          <w:rFonts w:ascii="Times New Roman" w:hAnsi="Times New Roman" w:cs="Times New Roman"/>
+          <w:b/>
+          <w:sz w:val="24"/>
+          <w:szCs w:val="24"/>
+        </w:rPr>
         <w:t>Class Diagram</w:t>
       </w:r>
-      <w:bookmarkStart w:id="0" w:name="_GoBack"/>
-      <w:bookmarkEnd w:id="0"/>
+    </w:p>
+    <w:p>
+      <w:pPr>
+        <w:jc w:val="center"/>
+        <w:rPr>
+          <w:rFonts w:ascii="Times New Roman" w:hAnsi="Times New Roman" w:cs="Times New Roman"/>
+          <w:sz w:val="24"/>
+          <w:szCs w:val="24"/>
+          <w:u w:val="single"/>
+        </w:rPr>
+      </w:pPr>
+      <w:r>
+        <w:rPr>
+          <w:rFonts w:ascii="Times New Roman" w:hAnsi="Times New Roman" w:cs="Times New Roman"/>
+          <w:noProof/>
+          <w:sz w:val="24"/>
+          <w:szCs w:val="24"/>
+          <w:u w:val="single"/>
+        </w:rPr>
+        <w:drawing>
+          <wp:inline distT="0" distB="0" distL="0" distR="0">
+            <wp:extent cx="6805930" cy="4082831"/>
+            <wp:effectExtent l="0" t="0" r="0" b="0"/>
+            <wp:docPr id="3" name="Picture 3"/>
+            <wp:cNvGraphicFramePr>
+              <a:graphicFrameLocks xmlns:a="http://schemas.openxmlformats.org/drawingml/2006/main" noChangeAspect="1"/>
+            </wp:cNvGraphicFramePr>
+            <a:graphic xmlns:a="http://schemas.openxmlformats.org/drawingml/2006/main">
+              <a:graphicData uri="http://schemas.openxmlformats.org/drawingml/2006/picture">
+                <pic:pic xmlns:pic="http://schemas.openxmlformats.org/drawingml/2006/picture">
+                  <pic:nvPicPr>
+                    <pic:cNvPr id="3" name="box-class-diagram.png"/>
+                    <pic:cNvPicPr/>
+                  </pic:nvPicPr>
+                  <pic:blipFill>
+                    <a:blip r:embed="rId10" cstate="print">
+                      <a:extLst>
+                        <a:ext uri="{28A0092B-C50C-407E-A947-70E740481C1C}">
+                          <a14:useLocalDpi xmlns:a14="http://schemas.microsoft.com/office/drawing/2010/main" val="0"/>
+                        </a:ext>
+                      </a:extLst>
+                    </a:blip>
+                    <a:stretch>
+                      <a:fillRect/>
+                    </a:stretch>
+                  </pic:blipFill>
+                  <pic:spPr>
+                    <a:xfrm>
+                      <a:off x="0" y="0"/>
+                      <a:ext cx="6813832" cy="4087571"/>
+                    </a:xfrm>
+                    <a:prstGeom prst="rect">
+                      <a:avLst/>
+                    </a:prstGeom>
+                  </pic:spPr>
+                </pic:pic>
+              </a:graphicData>
+            </a:graphic>
+          </wp:inline>
+        </w:drawing>
+      </w:r>
     </w:p>
     <w:sectPr>
       <w:pgSz w:w="12240" w:h="15840"/>
@@ -9199,6 +9674,92 @@
 <file path=word/numbering.xml><?xml version="1.0" encoding="utf-8"?>
 <w:numbering xmlns:wpc="http://schemas.microsoft.com/office/word/2010/wordprocessingCanvas" xmlns:cx="http://schemas.microsoft.com/office/drawing/2014/chartex" xmlns:cx1="http://schemas.microsoft.com/office/drawing/2015/9/8/chartex" xmlns:cx2="http://schemas.microsoft.com/office/drawing/2015/10/21/chartex" xmlns:cx3="http://schemas.microsoft.com/office/drawing/2016/5/9/chartex" xmlns:cx4="http://schemas.microsoft.com/office/drawing/2016/5/10/chartex" xmlns:cx5="http://schemas.microsoft.com/office/drawing/2016/5/11/chartex" xmlns:mc="http://schemas.openxmlformats.org/markup-compatibility/2006" xmlns:o="urn:schemas-microsoft-com:office:office" xmlns:r="http://schemas.openxmlformats.org/officeDocument/2006/relationships" xmlns:m="http://schemas.openxmlformats.org/officeDocument/2006/math" xmlns:v="urn:schemas-microsoft-com:vml" xmlns:wp14="http://schemas.microsoft.com/office/word/2010/wordprocessingDrawing" xmlns:wp="http://schemas.openxmlformats.org/drawingml/2006/wordprocessingDrawing" xmlns:w10="urn:schemas-microsoft-com:office:word" xmlns:w="http://schemas.openxmlformats.org/wordprocessingml/2006/main" xmlns:w14="http://schemas.microsoft.com/office/word/2010/wordml" xmlns:w15="http://schemas.microsoft.com/office/word/2012/wordml" xmlns:w16se="http://schemas.microsoft.com/office/word/2015/wordml/symex" xmlns:wpg="http://schemas.microsoft.com/office/word/2010/wordprocessingGroup" xmlns:wpi="http://schemas.microsoft.com/office/word/2010/wordprocessingInk" xmlns:wne="http://schemas.microsoft.com/office/word/2006/wordml" xmlns:wps="http://schemas.microsoft.com/office/word/2010/wordprocessingShape" mc:Ignorable="w14 w15 w16se wp14">
   <w:abstractNum w:abstractNumId="0" w15:restartNumberingAfterBreak="0">
+    <w:nsid w:val="00045609"/>
+    <w:multiLevelType w:val="hybridMultilevel"/>
+    <w:tmpl w:val="AA46F078"/>
+    <w:lvl w:ilvl="0" w:tplc="04090019">
+      <w:start w:val="1"/>
+      <w:numFmt w:val="lowerLetter"/>
+      <w:lvlText w:val="%1."/>
+      <w:lvlJc w:val="left"/>
+      <w:pPr>
+        <w:ind w:left="2160" w:hanging="360"/>
+      </w:pPr>
+    </w:lvl>
+    <w:lvl w:ilvl="1" w:tplc="04090019" w:tentative="1">
+      <w:start w:val="1"/>
+      <w:numFmt w:val="lowerLetter"/>
+      <w:lvlText w:val="%2."/>
+      <w:lvlJc w:val="left"/>
+      <w:pPr>
+        <w:ind w:left="2880" w:hanging="360"/>
+      </w:pPr>
+    </w:lvl>
+    <w:lvl w:ilvl="2" w:tplc="0409001B" w:tentative="1">
+      <w:start w:val="1"/>
+      <w:numFmt w:val="lowerRoman"/>
+      <w:lvlText w:val="%3."/>
+      <w:lvlJc w:val="right"/>
+      <w:pPr>
+        <w:ind w:left="3600" w:hanging="180"/>
+      </w:pPr>
+    </w:lvl>
+    <w:lvl w:ilvl="3" w:tplc="0409000F" w:tentative="1">
+      <w:start w:val="1"/>
+      <w:numFmt w:val="decimal"/>
+      <w:lvlText w:val="%4."/>
+      <w:lvlJc w:val="left"/>
+      <w:pPr>
+        <w:ind w:left="4320" w:hanging="360"/>
+      </w:pPr>
+    </w:lvl>
+    <w:lvl w:ilvl="4" w:tplc="04090019" w:tentative="1">
+      <w:start w:val="1"/>
+      <w:numFmt w:val="lowerLetter"/>
+      <w:lvlText w:val="%5."/>
+      <w:lvlJc w:val="left"/>
+      <w:pPr>
+        <w:ind w:left="5040" w:hanging="360"/>
+      </w:pPr>
+    </w:lvl>
+    <w:lvl w:ilvl="5" w:tplc="0409001B" w:tentative="1">
+      <w:start w:val="1"/>
+      <w:numFmt w:val="lowerRoman"/>
+      <w:lvlText w:val="%6."/>
+      <w:lvlJc w:val="right"/>
+      <w:pPr>
+        <w:ind w:left="5760" w:hanging="180"/>
+      </w:pPr>
+    </w:lvl>
+    <w:lvl w:ilvl="6" w:tplc="0409000F" w:tentative="1">
+      <w:start w:val="1"/>
+      <w:numFmt w:val="decimal"/>
+      <w:lvlText w:val="%7."/>
+      <w:lvlJc w:val="left"/>
+      <w:pPr>
+        <w:ind w:left="6480" w:hanging="360"/>
+      </w:pPr>
+    </w:lvl>
+    <w:lvl w:ilvl="7" w:tplc="04090019" w:tentative="1">
+      <w:start w:val="1"/>
+      <w:numFmt w:val="lowerLetter"/>
+      <w:lvlText w:val="%8."/>
+      <w:lvlJc w:val="left"/>
+      <w:pPr>
+        <w:ind w:left="7200" w:hanging="360"/>
+      </w:pPr>
+    </w:lvl>
+    <w:lvl w:ilvl="8" w:tplc="0409001B" w:tentative="1">
+      <w:start w:val="1"/>
+      <w:numFmt w:val="lowerRoman"/>
+      <w:lvlText w:val="%9."/>
+      <w:lvlJc w:val="right"/>
+      <w:pPr>
+        <w:ind w:left="7920" w:hanging="180"/>
+      </w:pPr>
+    </w:lvl>
+  </w:abstractNum>
+  <w:abstractNum w:abstractNumId="1" w15:restartNumberingAfterBreak="0">
     <w:nsid w:val="24377DB3"/>
     <w:multiLevelType w:val="hybridMultilevel"/>
     <w:tmpl w:val="16D8D0C4"/>
@@ -9284,7 +9845,156 @@
       </w:pPr>
     </w:lvl>
   </w:abstractNum>
-  <w:abstractNum w:abstractNumId="1" w15:restartNumberingAfterBreak="0">
+  <w:abstractNum w:abstractNumId="2" w15:restartNumberingAfterBreak="0">
+    <w:nsid w:val="2ADB3E8E"/>
+    <w:multiLevelType w:val="multilevel"/>
+    <w:tmpl w:val="0B421C92"/>
+    <w:lvl w:ilvl="0">
+      <w:start w:val="1"/>
+      <w:numFmt w:val="bullet"/>
+      <w:lvlText w:val=""/>
+      <w:lvlJc w:val="left"/>
+      <w:pPr>
+        <w:tabs>
+          <w:tab w:val="num" w:pos="720"/>
+        </w:tabs>
+        <w:ind w:left="720" w:hanging="360"/>
+      </w:pPr>
+      <w:rPr>
+        <w:rFonts w:ascii="Symbol" w:hAnsi="Symbol" w:hint="default"/>
+        <w:sz w:val="20"/>
+      </w:rPr>
+    </w:lvl>
+    <w:lvl w:ilvl="1" w:tentative="1">
+      <w:start w:val="1"/>
+      <w:numFmt w:val="bullet"/>
+      <w:lvlText w:val="o"/>
+      <w:lvlJc w:val="left"/>
+      <w:pPr>
+        <w:tabs>
+          <w:tab w:val="num" w:pos="1440"/>
+        </w:tabs>
+        <w:ind w:left="1440" w:hanging="360"/>
+      </w:pPr>
+      <w:rPr>
+        <w:rFonts w:ascii="Courier New" w:hAnsi="Courier New" w:hint="default"/>
+        <w:sz w:val="20"/>
+      </w:rPr>
+    </w:lvl>
+    <w:lvl w:ilvl="2" w:tentative="1">
+      <w:start w:val="1"/>
+      <w:numFmt w:val="bullet"/>
+      <w:lvlText w:val=""/>
+      <w:lvlJc w:val="left"/>
+      <w:pPr>
+        <w:tabs>
+          <w:tab w:val="num" w:pos="2160"/>
+        </w:tabs>
+        <w:ind w:left="2160" w:hanging="360"/>
+      </w:pPr>
+      <w:rPr>
+        <w:rFonts w:ascii="Wingdings" w:hAnsi="Wingdings" w:hint="default"/>
+        <w:sz w:val="20"/>
+      </w:rPr>
+    </w:lvl>
+    <w:lvl w:ilvl="3" w:tentative="1">
+      <w:start w:val="1"/>
+      <w:numFmt w:val="bullet"/>
+      <w:lvlText w:val=""/>
+      <w:lvlJc w:val="left"/>
+      <w:pPr>
+        <w:tabs>
+          <w:tab w:val="num" w:pos="2880"/>
+        </w:tabs>
+        <w:ind w:left="2880" w:hanging="360"/>
+      </w:pPr>
+      <w:rPr>
+        <w:rFonts w:ascii="Wingdings" w:hAnsi="Wingdings" w:hint="default"/>
+        <w:sz w:val="20"/>
+      </w:rPr>
+    </w:lvl>
+    <w:lvl w:ilvl="4" w:tentative="1">
+      <w:start w:val="1"/>
+      <w:numFmt w:val="bullet"/>
+      <w:lvlText w:val=""/>
+      <w:lvlJc w:val="left"/>
+      <w:pPr>
+        <w:tabs>
+          <w:tab w:val="num" w:pos="3600"/>
+        </w:tabs>
+        <w:ind w:left="3600" w:hanging="360"/>
+      </w:pPr>
+      <w:rPr>
+        <w:rFonts w:ascii="Wingdings" w:hAnsi="Wingdings" w:hint="default"/>
+        <w:sz w:val="20"/>
+      </w:rPr>
+    </w:lvl>
+    <w:lvl w:ilvl="5" w:tentative="1">
+      <w:start w:val="1"/>
+      <w:numFmt w:val="bullet"/>
+      <w:lvlText w:val=""/>
+      <w:lvlJc w:val="left"/>
+      <w:pPr>
+        <w:tabs>
+          <w:tab w:val="num" w:pos="4320"/>
+        </w:tabs>
+        <w:ind w:left="4320" w:hanging="360"/>
+      </w:pPr>
+      <w:rPr>
+        <w:rFonts w:ascii="Wingdings" w:hAnsi="Wingdings" w:hint="default"/>
+        <w:sz w:val="20"/>
+      </w:rPr>
+    </w:lvl>
+    <w:lvl w:ilvl="6" w:tentative="1">
+      <w:start w:val="1"/>
+      <w:numFmt w:val="bullet"/>
+      <w:lvlText w:val=""/>
+      <w:lvlJc w:val="left"/>
+      <w:pPr>
+        <w:tabs>
+          <w:tab w:val="num" w:pos="5040"/>
+        </w:tabs>
+        <w:ind w:left="5040" w:hanging="360"/>
+      </w:pPr>
+      <w:rPr>
+        <w:rFonts w:ascii="Wingdings" w:hAnsi="Wingdings" w:hint="default"/>
+        <w:sz w:val="20"/>
+      </w:rPr>
+    </w:lvl>
+    <w:lvl w:ilvl="7" w:tentative="1">
+      <w:start w:val="1"/>
+      <w:numFmt w:val="bullet"/>
+      <w:lvlText w:val=""/>
+      <w:lvlJc w:val="left"/>
+      <w:pPr>
+        <w:tabs>
+          <w:tab w:val="num" w:pos="5760"/>
+        </w:tabs>
+        <w:ind w:left="5760" w:hanging="360"/>
+      </w:pPr>
+      <w:rPr>
+        <w:rFonts w:ascii="Wingdings" w:hAnsi="Wingdings" w:hint="default"/>
+        <w:sz w:val="20"/>
+      </w:rPr>
+    </w:lvl>
+    <w:lvl w:ilvl="8" w:tentative="1">
+      <w:start w:val="1"/>
+      <w:numFmt w:val="bullet"/>
+      <w:lvlText w:val=""/>
+      <w:lvlJc w:val="left"/>
+      <w:pPr>
+        <w:tabs>
+          <w:tab w:val="num" w:pos="6480"/>
+        </w:tabs>
+        <w:ind w:left="6480" w:hanging="360"/>
+      </w:pPr>
+      <w:rPr>
+        <w:rFonts w:ascii="Wingdings" w:hAnsi="Wingdings" w:hint="default"/>
+        <w:sz w:val="20"/>
+      </w:rPr>
+    </w:lvl>
+  </w:abstractNum>
+  <w:abstractNum w:abstractNumId="3" w15:restartNumberingAfterBreak="0">
     <w:nsid w:val="528B6D11"/>
     <w:multiLevelType w:val="hybridMultilevel"/>
     <w:tmpl w:val="2786B99E"/>
@@ -9397,7 +10107,7 @@
       </w:rPr>
     </w:lvl>
   </w:abstractNum>
-  <w:abstractNum w:abstractNumId="2" w15:restartNumberingAfterBreak="0">
+  <w:abstractNum w:abstractNumId="4" w15:restartNumberingAfterBreak="0">
     <w:nsid w:val="5BBF7803"/>
     <w:multiLevelType w:val="hybridMultilevel"/>
     <w:tmpl w:val="DEAAA4B2"/>
@@ -9483,7 +10193,7 @@
       </w:pPr>
     </w:lvl>
   </w:abstractNum>
-  <w:abstractNum w:abstractNumId="3" w15:restartNumberingAfterBreak="0">
+  <w:abstractNum w:abstractNumId="5" w15:restartNumberingAfterBreak="0">
     <w:nsid w:val="5DE264BE"/>
     <w:multiLevelType w:val="hybridMultilevel"/>
     <w:tmpl w:val="75047604"/>
@@ -9572,7 +10282,7 @@
       </w:pPr>
     </w:lvl>
   </w:abstractNum>
-  <w:abstractNum w:abstractNumId="4" w15:restartNumberingAfterBreak="0">
+  <w:abstractNum w:abstractNumId="6" w15:restartNumberingAfterBreak="0">
     <w:nsid w:val="5E5525FF"/>
     <w:multiLevelType w:val="hybridMultilevel"/>
     <w:tmpl w:val="BDAAA554"/>
@@ -9661,7 +10371,7 @@
       </w:pPr>
     </w:lvl>
   </w:abstractNum>
-  <w:abstractNum w:abstractNumId="5" w15:restartNumberingAfterBreak="0">
+  <w:abstractNum w:abstractNumId="7" w15:restartNumberingAfterBreak="0">
     <w:nsid w:val="65401184"/>
     <w:multiLevelType w:val="hybridMultilevel"/>
     <w:tmpl w:val="2FE60A4A"/>
@@ -9774,7 +10484,7 @@
       </w:rPr>
     </w:lvl>
   </w:abstractNum>
-  <w:abstractNum w:abstractNumId="6" w15:restartNumberingAfterBreak="0">
+  <w:abstractNum w:abstractNumId="8" w15:restartNumberingAfterBreak="0">
     <w:nsid w:val="6A5E5B30"/>
     <w:multiLevelType w:val="hybridMultilevel"/>
     <w:tmpl w:val="2660BACE"/>
@@ -9860,26 +10570,121 @@
       </w:pPr>
     </w:lvl>
   </w:abstractNum>
+  <w:abstractNum w:abstractNumId="9" w15:restartNumberingAfterBreak="0">
+    <w:nsid w:val="7EAB2748"/>
+    <w:multiLevelType w:val="hybridMultilevel"/>
+    <w:tmpl w:val="40102F9A"/>
+    <w:lvl w:ilvl="0" w:tplc="0409001B">
+      <w:start w:val="1"/>
+      <w:numFmt w:val="lowerRoman"/>
+      <w:lvlText w:val="%1."/>
+      <w:lvlJc w:val="right"/>
+      <w:pPr>
+        <w:ind w:left="1080" w:hanging="360"/>
+      </w:pPr>
+    </w:lvl>
+    <w:lvl w:ilvl="1" w:tplc="04090019" w:tentative="1">
+      <w:start w:val="1"/>
+      <w:numFmt w:val="lowerLetter"/>
+      <w:lvlText w:val="%2."/>
+      <w:lvlJc w:val="left"/>
+      <w:pPr>
+        <w:ind w:left="1800" w:hanging="360"/>
+      </w:pPr>
+    </w:lvl>
+    <w:lvl w:ilvl="2" w:tplc="0409001B" w:tentative="1">
+      <w:start w:val="1"/>
+      <w:numFmt w:val="lowerRoman"/>
+      <w:lvlText w:val="%3."/>
+      <w:lvlJc w:val="right"/>
+      <w:pPr>
+        <w:ind w:left="2520" w:hanging="180"/>
+      </w:pPr>
+    </w:lvl>
+    <w:lvl w:ilvl="3" w:tplc="0409000F" w:tentative="1">
+      <w:start w:val="1"/>
+      <w:numFmt w:val="decimal"/>
+      <w:lvlText w:val="%4."/>
+      <w:lvlJc w:val="left"/>
+      <w:pPr>
+        <w:ind w:left="3240" w:hanging="360"/>
+      </w:pPr>
+    </w:lvl>
+    <w:lvl w:ilvl="4" w:tplc="04090019" w:tentative="1">
+      <w:start w:val="1"/>
+      <w:numFmt w:val="lowerLetter"/>
+      <w:lvlText w:val="%5."/>
+      <w:lvlJc w:val="left"/>
+      <w:pPr>
+        <w:ind w:left="3960" w:hanging="360"/>
+      </w:pPr>
+    </w:lvl>
+    <w:lvl w:ilvl="5" w:tplc="0409001B" w:tentative="1">
+      <w:start w:val="1"/>
+      <w:numFmt w:val="lowerRoman"/>
+      <w:lvlText w:val="%6."/>
+      <w:lvlJc w:val="right"/>
+      <w:pPr>
+        <w:ind w:left="4680" w:hanging="180"/>
+      </w:pPr>
+    </w:lvl>
+    <w:lvl w:ilvl="6" w:tplc="0409000F" w:tentative="1">
+      <w:start w:val="1"/>
+      <w:numFmt w:val="decimal"/>
+      <w:lvlText w:val="%7."/>
+      <w:lvlJc w:val="left"/>
+      <w:pPr>
+        <w:ind w:left="5400" w:hanging="360"/>
+      </w:pPr>
+    </w:lvl>
+    <w:lvl w:ilvl="7" w:tplc="04090019" w:tentative="1">
+      <w:start w:val="1"/>
+      <w:numFmt w:val="lowerLetter"/>
+      <w:lvlText w:val="%8."/>
+      <w:lvlJc w:val="left"/>
+      <w:pPr>
+        <w:ind w:left="6120" w:hanging="360"/>
+      </w:pPr>
+    </w:lvl>
+    <w:lvl w:ilvl="8" w:tplc="0409001B" w:tentative="1">
+      <w:start w:val="1"/>
+      <w:numFmt w:val="lowerRoman"/>
+      <w:lvlText w:val="%9."/>
+      <w:lvlJc w:val="right"/>
+      <w:pPr>
+        <w:ind w:left="6840" w:hanging="180"/>
+      </w:pPr>
+    </w:lvl>
+  </w:abstractNum>
   <w:num w:numId="1">
+    <w:abstractNumId w:val="3"/>
+  </w:num>
+  <w:num w:numId="2">
+    <w:abstractNumId w:val="8"/>
+  </w:num>
+  <w:num w:numId="3">
+    <w:abstractNumId w:val="4"/>
+  </w:num>
+  <w:num w:numId="4">
     <w:abstractNumId w:val="1"/>
   </w:num>
-  <w:num w:numId="2">
+  <w:num w:numId="5">
+    <w:abstractNumId w:val="5"/>
+  </w:num>
+  <w:num w:numId="6">
+    <w:abstractNumId w:val="7"/>
+  </w:num>
+  <w:num w:numId="7">
     <w:abstractNumId w:val="6"/>
   </w:num>
-  <w:num w:numId="3">
+  <w:num w:numId="8">
     <w:abstractNumId w:val="2"/>
   </w:num>
-  <w:num w:numId="4">
+  <w:num w:numId="9">
+    <w:abstractNumId w:val="9"/>
+  </w:num>
+  <w:num w:numId="10">
     <w:abstractNumId w:val="0"/>
-  </w:num>
-  <w:num w:numId="5">
-    <w:abstractNumId w:val="3"/>
-  </w:num>
-  <w:num w:numId="6">
-    <w:abstractNumId w:val="5"/>
-  </w:num>
-  <w:num w:numId="7">
-    <w:abstractNumId w:val="4"/>
   </w:num>
 </w:numbering>
 </file>
@@ -10007,6 +10812,7 @@
     <w:lsdException w:name="HTML Sample" w:semiHidden="1" w:unhideWhenUsed="1"/>
     <w:lsdException w:name="HTML Typewriter" w:semiHidden="1" w:unhideWhenUsed="1"/>
     <w:lsdException w:name="HTML Variable" w:semiHidden="1" w:unhideWhenUsed="1"/>
+    <w:lsdException w:name="Normal Table" w:semiHidden="1" w:unhideWhenUsed="1"/>
     <w:lsdException w:name="annotation subject" w:semiHidden="1" w:unhideWhenUsed="1"/>
     <w:lsdException w:name="No List" w:semiHidden="1" w:unhideWhenUsed="1"/>
     <w:lsdException w:name="Outline List 1" w:semiHidden="1" w:unhideWhenUsed="1"/>
@@ -10052,9 +10858,11 @@
     <w:lsdException w:name="Table Subtle 1" w:semiHidden="1" w:unhideWhenUsed="1"/>
     <w:lsdException w:name="Table Subtle 2" w:semiHidden="1" w:unhideWhenUsed="1"/>
     <w:lsdException w:name="Table Web 1" w:semiHidden="1" w:unhideWhenUsed="1"/>
+    <w:lsdException w:name="Table Web 2" w:semiHidden="1" w:unhideWhenUsed="1"/>
     <w:lsdException w:name="Table Web 3" w:semiHidden="1" w:unhideWhenUsed="1"/>
     <w:lsdException w:name="Balloon Text" w:semiHidden="1" w:unhideWhenUsed="1"/>
     <w:lsdException w:name="Table Grid" w:uiPriority="39"/>
+    <w:lsdException w:name="Table Theme" w:semiHidden="1" w:unhideWhenUsed="1"/>
     <w:lsdException w:name="Placeholder Text" w:semiHidden="1"/>
     <w:lsdException w:name="No Spacing" w:uiPriority="1" w:qFormat="1"/>
     <w:lsdException w:name="Light Shading" w:uiPriority="60"/>
@@ -10360,6 +11168,22 @@
     <w:uiPriority w:val="99"/>
     <w:rsid w:val="009014F2"/>
   </w:style>
+  <w:style w:type="paragraph" w:styleId="NormalWeb">
+    <w:name w:val="Normal (Web)"/>
+    <w:basedOn w:val="Normal"/>
+    <w:uiPriority w:val="99"/>
+    <w:semiHidden/>
+    <w:unhideWhenUsed/>
+    <w:rsid w:val="00A3306C"/>
+    <w:pPr>
+      <w:spacing w:before="100" w:beforeAutospacing="1" w:after="100" w:afterAutospacing="1" w:line="240" w:lineRule="auto"/>
+    </w:pPr>
+    <w:rPr>
+      <w:rFonts w:ascii="Times New Roman" w:eastAsia="Times New Roman" w:hAnsi="Times New Roman" w:cs="Times New Roman"/>
+      <w:sz w:val="24"/>
+      <w:szCs w:val="24"/>
+    </w:rPr>
+  </w:style>
 </w:styles>
 </file>
 

</xml_diff>